<commit_message>
Got tech1 computer to make change in shared folder and testing.  Added line for tech for repository
</commit_message>
<xml_diff>
--- a/Technician Processes/Tech procedure.docx
+++ b/Technician Processes/Tech procedure.docx
@@ -92,6 +92,24 @@
           <w:rFonts w:ascii="Calibri" w:eastAsia="Calibri" w:hAnsi="Calibri" w:cs="Calibri"/>
         </w:rPr>
       </w:pPr>
+      <w:r>
+        <w:rPr>
+          <w:rFonts w:ascii="Calibri" w:eastAsia="Calibri" w:hAnsi="Calibri" w:cs="Calibri"/>
+        </w:rPr>
+        <w:t>Check again to see differences in saved file</w:t>
+      </w:r>
+    </w:p>
+    <w:p>
+      <w:pPr>
+        <w:numPr>
+          <w:ilvl w:val="0"/>
+          <w:numId w:val="1"/>
+        </w:numPr>
+        <w:ind w:left="1440" w:hanging="360"/>
+        <w:rPr>
+          <w:rFonts w:ascii="Calibri" w:eastAsia="Calibri" w:hAnsi="Calibri" w:cs="Calibri"/>
+        </w:rPr>
+      </w:pPr>
     </w:p>
     <w:p>
       <w:pPr>
@@ -436,6 +454,7 @@
         <w:rPr>
           <w:rFonts w:ascii="Calibri" w:eastAsia="Calibri" w:hAnsi="Calibri" w:cs="Calibri"/>
         </w:rPr>
+        <w:lastRenderedPageBreak/>
         <w:t xml:space="preserve">Clock on each line when performing that repair, complete repair and clock </w:t>
       </w:r>
       <w:proofErr w:type="gramStart"/>
@@ -468,7 +487,6 @@
         <w:rPr>
           <w:rFonts w:ascii="Calibri" w:eastAsia="Calibri" w:hAnsi="Calibri" w:cs="Calibri"/>
         </w:rPr>
-        <w:lastRenderedPageBreak/>
         <w:t>Verify repairs and take final test drive</w:t>
       </w:r>
     </w:p>

</xml_diff>

<commit_message>
Removed some lines to get close to original.  Realized that word also has a function that is similar to this
</commit_message>
<xml_diff>
--- a/Technician Processes/Tech procedure.docx
+++ b/Technician Processes/Tech procedure.docx
@@ -60,44 +60,20 @@
         <w:rPr>
           <w:rFonts w:ascii="Calibri" w:eastAsia="Calibri" w:hAnsi="Calibri" w:cs="Calibri"/>
         </w:rPr>
-        <w:t>New line added for test repository</w:t>
-      </w:r>
-    </w:p>
-    <w:p>
-      <w:pPr>
-        <w:numPr>
-          <w:ilvl w:val="0"/>
-          <w:numId w:val="1"/>
-        </w:numPr>
-        <w:ind w:left="1440" w:hanging="360"/>
-        <w:rPr>
-          <w:rFonts w:ascii="Calibri" w:eastAsia="Calibri" w:hAnsi="Calibri" w:cs="Calibri"/>
-        </w:rPr>
-      </w:pPr>
-      <w:r>
-        <w:rPr>
-          <w:rFonts w:ascii="Calibri" w:eastAsia="Calibri" w:hAnsi="Calibri" w:cs="Calibri"/>
-        </w:rPr>
-        <w:t>New line added to test for differences in repository</w:t>
-      </w:r>
-    </w:p>
-    <w:p>
-      <w:pPr>
-        <w:numPr>
-          <w:ilvl w:val="0"/>
-          <w:numId w:val="1"/>
-        </w:numPr>
-        <w:ind w:left="1440" w:hanging="360"/>
-        <w:rPr>
-          <w:rFonts w:ascii="Calibri" w:eastAsia="Calibri" w:hAnsi="Calibri" w:cs="Calibri"/>
-        </w:rPr>
-      </w:pPr>
-      <w:r>
-        <w:rPr>
-          <w:rFonts w:ascii="Calibri" w:eastAsia="Calibri" w:hAnsi="Calibri" w:cs="Calibri"/>
-        </w:rPr>
-        <w:t>Check again to see differences in saved file</w:t>
-      </w:r>
+        <w:t>Deleted all lines added before to check for change</w:t>
+      </w:r>
+    </w:p>
+    <w:p>
+      <w:pPr>
+        <w:numPr>
+          <w:ilvl w:val="0"/>
+          <w:numId w:val="1"/>
+        </w:numPr>
+        <w:ind w:left="1440" w:hanging="360"/>
+        <w:rPr>
+          <w:rFonts w:ascii="Calibri" w:eastAsia="Calibri" w:hAnsi="Calibri" w:cs="Calibri"/>
+        </w:rPr>
+      </w:pPr>
     </w:p>
     <w:p>
       <w:pPr>
@@ -454,39 +430,39 @@
         <w:rPr>
           <w:rFonts w:ascii="Calibri" w:eastAsia="Calibri" w:hAnsi="Calibri" w:cs="Calibri"/>
         </w:rPr>
+        <w:t xml:space="preserve">Clock on each line when performing that repair, complete repair and clock </w:t>
+      </w:r>
+      <w:proofErr w:type="gramStart"/>
+      <w:r>
+        <w:rPr>
+          <w:rFonts w:ascii="Calibri" w:eastAsia="Calibri" w:hAnsi="Calibri" w:cs="Calibri"/>
+        </w:rPr>
+        <w:t>off of</w:t>
+      </w:r>
+      <w:proofErr w:type="gramEnd"/>
+      <w:r>
+        <w:rPr>
+          <w:rFonts w:ascii="Calibri" w:eastAsia="Calibri" w:hAnsi="Calibri" w:cs="Calibri"/>
+        </w:rPr>
+        <w:t xml:space="preserve"> that job</w:t>
+      </w:r>
+    </w:p>
+    <w:p>
+      <w:pPr>
+        <w:numPr>
+          <w:ilvl w:val="0"/>
+          <w:numId w:val="1"/>
+        </w:numPr>
+        <w:ind w:left="1440" w:hanging="360"/>
+        <w:rPr>
+          <w:rFonts w:ascii="Calibri" w:eastAsia="Calibri" w:hAnsi="Calibri" w:cs="Calibri"/>
+        </w:rPr>
+      </w:pPr>
+      <w:r>
+        <w:rPr>
+          <w:rFonts w:ascii="Calibri" w:eastAsia="Calibri" w:hAnsi="Calibri" w:cs="Calibri"/>
+        </w:rPr>
         <w:lastRenderedPageBreak/>
-        <w:t xml:space="preserve">Clock on each line when performing that repair, complete repair and clock </w:t>
-      </w:r>
-      <w:proofErr w:type="gramStart"/>
-      <w:r>
-        <w:rPr>
-          <w:rFonts w:ascii="Calibri" w:eastAsia="Calibri" w:hAnsi="Calibri" w:cs="Calibri"/>
-        </w:rPr>
-        <w:t>off of</w:t>
-      </w:r>
-      <w:proofErr w:type="gramEnd"/>
-      <w:r>
-        <w:rPr>
-          <w:rFonts w:ascii="Calibri" w:eastAsia="Calibri" w:hAnsi="Calibri" w:cs="Calibri"/>
-        </w:rPr>
-        <w:t xml:space="preserve"> that job</w:t>
-      </w:r>
-    </w:p>
-    <w:p>
-      <w:pPr>
-        <w:numPr>
-          <w:ilvl w:val="0"/>
-          <w:numId w:val="1"/>
-        </w:numPr>
-        <w:ind w:left="1440" w:hanging="360"/>
-        <w:rPr>
-          <w:rFonts w:ascii="Calibri" w:eastAsia="Calibri" w:hAnsi="Calibri" w:cs="Calibri"/>
-        </w:rPr>
-      </w:pPr>
-      <w:r>
-        <w:rPr>
-          <w:rFonts w:ascii="Calibri" w:eastAsia="Calibri" w:hAnsi="Calibri" w:cs="Calibri"/>
-        </w:rPr>
         <w:t>Verify repairs and take final test drive</w:t>
       </w:r>
     </w:p>

</xml_diff>